<commit_message>
Completed report for phase 4
</commit_message>
<xml_diff>
--- a/reports/stage4.docx
+++ b/reports/stage4.docx
@@ -65,13 +65,23 @@
           <w:lang w:val="pt-PT"/>
         </w:rPr>
       </w:pPr>
-      <w:r>
-        <w:rPr>
-          <w:rFonts w:ascii="Arial" w:hAnsi="Arial"/>
-          <w:b/>
-          <w:lang w:val="pt-PT"/>
-        </w:rPr>
-        <w:t>Interacção Pessoa-Máquina</w:t>
+      <w:proofErr w:type="spellStart"/>
+      <w:r>
+        <w:rPr>
+          <w:rFonts w:ascii="Arial" w:hAnsi="Arial"/>
+          <w:b/>
+          <w:lang w:val="pt-PT"/>
+        </w:rPr>
+        <w:t>Interacção</w:t>
+      </w:r>
+      <w:proofErr w:type="spellEnd"/>
+      <w:r>
+        <w:rPr>
+          <w:rFonts w:ascii="Arial" w:hAnsi="Arial"/>
+          <w:b/>
+          <w:lang w:val="pt-PT"/>
+        </w:rPr>
+        <w:t xml:space="preserve"> Pessoa-Máquina</w:t>
       </w:r>
     </w:p>
     <w:p>
@@ -347,6 +357,7 @@
           <w:lang w:val="pt-PT"/>
         </w:rPr>
       </w:pPr>
+      <w:proofErr w:type="spellStart"/>
       <w:r>
         <w:rPr>
           <w:rFonts w:ascii="Arial" w:hAnsi="Arial"/>
@@ -354,8 +365,9 @@
           <w:sz w:val="40"/>
           <w:lang w:val="pt-PT"/>
         </w:rPr>
-        <w:t xml:space="preserve">Stage </w:t>
-      </w:r>
+        <w:t>Stage</w:t>
+      </w:r>
+      <w:proofErr w:type="spellEnd"/>
       <w:r>
         <w:rPr>
           <w:rFonts w:ascii="Arial" w:hAnsi="Arial"/>
@@ -363,7 +375,7 @@
           <w:sz w:val="40"/>
           <w:lang w:val="pt-PT"/>
         </w:rPr>
-        <w:t>4</w:t>
+        <w:t xml:space="preserve"> </w:t>
       </w:r>
       <w:r>
         <w:rPr>
@@ -372,7 +384,7 @@
           <w:sz w:val="40"/>
           <w:lang w:val="pt-PT"/>
         </w:rPr>
-        <w:t xml:space="preserve">: </w:t>
+        <w:t>4</w:t>
       </w:r>
       <w:r>
         <w:rPr>
@@ -381,8 +393,39 @@
           <w:sz w:val="40"/>
           <w:lang w:val="pt-PT"/>
         </w:rPr>
-        <w:t>Functional prototype</w:t>
-      </w:r>
+        <w:t xml:space="preserve">: </w:t>
+      </w:r>
+      <w:proofErr w:type="spellStart"/>
+      <w:r>
+        <w:rPr>
+          <w:rFonts w:ascii="Arial" w:hAnsi="Arial"/>
+          <w:color w:val="365F91" w:themeColor="accent1" w:themeShade="BF"/>
+          <w:sz w:val="40"/>
+          <w:lang w:val="pt-PT"/>
+        </w:rPr>
+        <w:t>Functional</w:t>
+      </w:r>
+      <w:proofErr w:type="spellEnd"/>
+      <w:r>
+        <w:rPr>
+          <w:rFonts w:ascii="Arial" w:hAnsi="Arial"/>
+          <w:color w:val="365F91" w:themeColor="accent1" w:themeShade="BF"/>
+          <w:sz w:val="40"/>
+          <w:lang w:val="pt-PT"/>
+        </w:rPr>
+        <w:t xml:space="preserve"> </w:t>
+      </w:r>
+      <w:proofErr w:type="spellStart"/>
+      <w:r>
+        <w:rPr>
+          <w:rFonts w:ascii="Arial" w:hAnsi="Arial"/>
+          <w:color w:val="365F91" w:themeColor="accent1" w:themeShade="BF"/>
+          <w:sz w:val="40"/>
+          <w:lang w:val="pt-PT"/>
+        </w:rPr>
+        <w:t>prototype</w:t>
+      </w:r>
+      <w:proofErr w:type="spellEnd"/>
     </w:p>
     <w:p>
       <w:pPr>
@@ -583,6 +626,7 @@
         </w:rPr>
         <w:tab/>
       </w:r>
+      <w:proofErr w:type="spellStart"/>
       <w:r>
         <w:rPr>
           <w:rFonts w:ascii="Arial" w:hAnsi="Arial"/>
@@ -591,6 +635,7 @@
         </w:rPr>
         <w:t>Lab</w:t>
       </w:r>
+      <w:proofErr w:type="spellEnd"/>
       <w:r>
         <w:rPr>
           <w:rFonts w:ascii="Arial" w:hAnsi="Arial"/>
@@ -599,13 +644,23 @@
         </w:rPr>
         <w:t xml:space="preserve"> </w:t>
       </w:r>
-      <w:r>
-        <w:rPr>
-          <w:rFonts w:ascii="Arial" w:hAnsi="Arial"/>
-          <w:b/>
-          <w:lang w:val="pt-PT"/>
-        </w:rPr>
-        <w:t xml:space="preserve">class </w:t>
+      <w:proofErr w:type="spellStart"/>
+      <w:r>
+        <w:rPr>
+          <w:rFonts w:ascii="Arial" w:hAnsi="Arial"/>
+          <w:b/>
+          <w:lang w:val="pt-PT"/>
+        </w:rPr>
+        <w:t>class</w:t>
+      </w:r>
+      <w:proofErr w:type="spellEnd"/>
+      <w:r>
+        <w:rPr>
+          <w:rFonts w:ascii="Arial" w:hAnsi="Arial"/>
+          <w:b/>
+          <w:lang w:val="pt-PT"/>
+        </w:rPr>
+        <w:t xml:space="preserve"> </w:t>
       </w:r>
       <w:r>
         <w:rPr>
@@ -803,6 +858,7 @@
         </w:rPr>
         <w:tab/>
       </w:r>
+      <w:proofErr w:type="spellStart"/>
       <w:r>
         <w:rPr>
           <w:rFonts w:ascii="Arial" w:hAnsi="Arial"/>
@@ -811,8 +867,9 @@
           <w:sz w:val="22"/>
           <w:lang w:val="pt-PT"/>
         </w:rPr>
-        <w:t xml:space="preserve">Group Nº </w:t>
-      </w:r>
+        <w:t>Group</w:t>
+      </w:r>
+      <w:proofErr w:type="spellEnd"/>
       <w:r>
         <w:rPr>
           <w:rFonts w:ascii="Arial" w:hAnsi="Arial"/>
@@ -821,6 +878,16 @@
           <w:sz w:val="22"/>
           <w:lang w:val="pt-PT"/>
         </w:rPr>
+        <w:t xml:space="preserve"> Nº </w:t>
+      </w:r>
+      <w:r>
+        <w:rPr>
+          <w:rFonts w:ascii="Arial" w:hAnsi="Arial"/>
+          <w:b/>
+          <w:bCs/>
+          <w:sz w:val="22"/>
+          <w:lang w:val="pt-PT"/>
+        </w:rPr>
         <w:t>13</w:t>
       </w:r>
     </w:p>
@@ -838,8 +905,36 @@
           <w:sz w:val="22"/>
           <w:lang w:val="pt-PT"/>
         </w:rPr>
-        <w:t>44592, Alexander Denisov</w:t>
-      </w:r>
+        <w:t xml:space="preserve">44592, </w:t>
+      </w:r>
+      <w:proofErr w:type="spellStart"/>
+      <w:r>
+        <w:rPr>
+          <w:rFonts w:ascii="Arial" w:hAnsi="Arial"/>
+          <w:sz w:val="22"/>
+          <w:lang w:val="pt-PT"/>
+        </w:rPr>
+        <w:t>Alexander</w:t>
+      </w:r>
+      <w:proofErr w:type="spellEnd"/>
+      <w:r>
+        <w:rPr>
+          <w:rFonts w:ascii="Arial" w:hAnsi="Arial"/>
+          <w:sz w:val="22"/>
+          <w:lang w:val="pt-PT"/>
+        </w:rPr>
+        <w:t xml:space="preserve"> </w:t>
+      </w:r>
+      <w:proofErr w:type="spellStart"/>
+      <w:r>
+        <w:rPr>
+          <w:rFonts w:ascii="Arial" w:hAnsi="Arial"/>
+          <w:sz w:val="22"/>
+          <w:lang w:val="pt-PT"/>
+        </w:rPr>
+        <w:t>Denisov</w:t>
+      </w:r>
+      <w:proofErr w:type="spellEnd"/>
     </w:p>
     <w:p>
       <w:pPr>
@@ -1097,6 +1192,7 @@
           <w:lang w:val="pt-PT"/>
         </w:rPr>
       </w:pPr>
+      <w:proofErr w:type="spellStart"/>
       <w:r>
         <w:rPr>
           <w:rFonts w:ascii="Arial" w:hAnsi="Arial"/>
@@ -1116,7 +1212,15 @@
           <w:rFonts w:ascii="Arial" w:hAnsi="Arial"/>
           <w:lang w:val="pt-PT"/>
         </w:rPr>
-        <w:t>r 30</w:t>
+        <w:t>r</w:t>
+      </w:r>
+      <w:proofErr w:type="spellEnd"/>
+      <w:r>
+        <w:rPr>
+          <w:rFonts w:ascii="Arial" w:hAnsi="Arial"/>
+          <w:lang w:val="pt-PT"/>
+        </w:rPr>
+        <w:t xml:space="preserve"> 30</w:t>
       </w:r>
       <w:r>
         <w:rPr>
@@ -3106,7 +3210,47 @@
           <w:szCs w:val="22"/>
           <w:lang w:val="en-GB"/>
         </w:rPr>
-        <w:t>website is called TMask design being planned by TacticalDesign (IPM Group</w:t>
+        <w:t xml:space="preserve">website is called </w:t>
+      </w:r>
+      <w:proofErr w:type="spellStart"/>
+      <w:r>
+        <w:rPr>
+          <w:rFonts w:ascii="Times New Roman" w:eastAsia="Times New Roman" w:hAnsi="Times New Roman" w:cs="Times New Roman"/>
+          <w:sz w:val="22"/>
+          <w:szCs w:val="22"/>
+          <w:lang w:val="en-GB"/>
+        </w:rPr>
+        <w:t>TMask</w:t>
+      </w:r>
+      <w:proofErr w:type="spellEnd"/>
+      <w:r>
+        <w:rPr>
+          <w:rFonts w:ascii="Times New Roman" w:eastAsia="Times New Roman" w:hAnsi="Times New Roman" w:cs="Times New Roman"/>
+          <w:sz w:val="22"/>
+          <w:szCs w:val="22"/>
+          <w:lang w:val="en-GB"/>
+        </w:rPr>
+        <w:t xml:space="preserve"> design being planned by </w:t>
+      </w:r>
+      <w:proofErr w:type="spellStart"/>
+      <w:r>
+        <w:rPr>
+          <w:rFonts w:ascii="Times New Roman" w:eastAsia="Times New Roman" w:hAnsi="Times New Roman" w:cs="Times New Roman"/>
+          <w:sz w:val="22"/>
+          <w:szCs w:val="22"/>
+          <w:lang w:val="en-GB"/>
+        </w:rPr>
+        <w:t>TacticalDesign</w:t>
+      </w:r>
+      <w:proofErr w:type="spellEnd"/>
+      <w:r>
+        <w:rPr>
+          <w:rFonts w:ascii="Times New Roman" w:eastAsia="Times New Roman" w:hAnsi="Times New Roman" w:cs="Times New Roman"/>
+          <w:sz w:val="22"/>
+          <w:szCs w:val="22"/>
+          <w:lang w:val="en-GB"/>
+        </w:rPr>
+        <w:t xml:space="preserve"> (IPM Group</w:t>
       </w:r>
       <w:r>
         <w:rPr>
@@ -3182,7 +3326,47 @@
           <w:szCs w:val="22"/>
           <w:lang w:val="en-GB"/>
         </w:rPr>
-        <w:t>a mask catalog with default masks by TMask and shopping cart to view items before buying them.</w:t>
+        <w:t xml:space="preserve">a mask </w:t>
+      </w:r>
+      <w:proofErr w:type="spellStart"/>
+      <w:r>
+        <w:rPr>
+          <w:rFonts w:ascii="Times New Roman" w:eastAsia="Times New Roman" w:hAnsi="Times New Roman" w:cs="Times New Roman"/>
+          <w:sz w:val="22"/>
+          <w:szCs w:val="22"/>
+          <w:lang w:val="en-GB"/>
+        </w:rPr>
+        <w:t>catalog</w:t>
+      </w:r>
+      <w:proofErr w:type="spellEnd"/>
+      <w:r>
+        <w:rPr>
+          <w:rFonts w:ascii="Times New Roman" w:eastAsia="Times New Roman" w:hAnsi="Times New Roman" w:cs="Times New Roman"/>
+          <w:sz w:val="22"/>
+          <w:szCs w:val="22"/>
+          <w:lang w:val="en-GB"/>
+        </w:rPr>
+        <w:t xml:space="preserve"> with default masks by </w:t>
+      </w:r>
+      <w:proofErr w:type="spellStart"/>
+      <w:r>
+        <w:rPr>
+          <w:rFonts w:ascii="Times New Roman" w:eastAsia="Times New Roman" w:hAnsi="Times New Roman" w:cs="Times New Roman"/>
+          <w:sz w:val="22"/>
+          <w:szCs w:val="22"/>
+          <w:lang w:val="en-GB"/>
+        </w:rPr>
+        <w:t>TMask</w:t>
+      </w:r>
+      <w:proofErr w:type="spellEnd"/>
+      <w:r>
+        <w:rPr>
+          <w:rFonts w:ascii="Times New Roman" w:eastAsia="Times New Roman" w:hAnsi="Times New Roman" w:cs="Times New Roman"/>
+          <w:sz w:val="22"/>
+          <w:szCs w:val="22"/>
+          <w:lang w:val="en-GB"/>
+        </w:rPr>
+        <w:t xml:space="preserve"> and shopping cart to view items before buying them.</w:t>
       </w:r>
     </w:p>
     <w:p>
@@ -4169,7 +4353,29 @@
           <w:szCs w:val="22"/>
           <w:lang w:val="en"/>
         </w:rPr>
-        <w:t>Description: A mask by Pedro, don’t forget to keep in touch with your local artists</w:t>
+        <w:t xml:space="preserve">Description: A mask by Pedro, </w:t>
+      </w:r>
+      <w:proofErr w:type="gramStart"/>
+      <w:r>
+        <w:rPr>
+          <w:rStyle w:val="tlid-translation"/>
+          <w:rFonts w:ascii="Times New Roman" w:hAnsi="Times New Roman" w:cs="Times New Roman"/>
+          <w:sz w:val="22"/>
+          <w:szCs w:val="22"/>
+          <w:lang w:val="en"/>
+        </w:rPr>
+        <w:t>don’t</w:t>
+      </w:r>
+      <w:proofErr w:type="gramEnd"/>
+      <w:r>
+        <w:rPr>
+          <w:rStyle w:val="tlid-translation"/>
+          <w:rFonts w:ascii="Times New Roman" w:hAnsi="Times New Roman" w:cs="Times New Roman"/>
+          <w:sz w:val="22"/>
+          <w:szCs w:val="22"/>
+          <w:lang w:val="en"/>
+        </w:rPr>
+        <w:t xml:space="preserve"> forget to keep in touch with your local artists</w:t>
       </w:r>
     </w:p>
     <w:p>
@@ -4451,9 +4657,7 @@
           <w:lang w:val="en-GB"/>
         </w:rPr>
       </w:pPr>
-    </w:p>
-    <w:p>
-      <w:pPr>
+      <w:r>
         <w:rPr>
           <w:rFonts w:ascii="Arial" w:eastAsia="Arial" w:hAnsi="Arial" w:cs="Arial"/>
           <w:b/>
@@ -4461,7 +4665,8 @@
           <w:szCs w:val="30"/>
           <w:lang w:val="en-GB"/>
         </w:rPr>
-      </w:pPr>
+        <w:br w:type="page"/>
+      </w:r>
     </w:p>
     <w:p>
       <w:pPr>
@@ -4478,16 +4683,8 @@
           <w:sz w:val="30"/>
           <w:szCs w:val="30"/>
         </w:rPr>
+        <w:lastRenderedPageBreak/>
         <w:t>Project</w:t>
-      </w:r>
-      <w:r>
-        <w:rPr>
-          <w:rFonts w:ascii="Arial" w:eastAsia="Arial" w:hAnsi="Arial" w:cs="Arial"/>
-          <w:b/>
-          <w:sz w:val="30"/>
-          <w:szCs w:val="30"/>
-        </w:rPr>
-        <w:t xml:space="preserve"> URL</w:t>
       </w:r>
       <w:r>
         <w:pict w14:anchorId="3B272353">
@@ -4497,10 +4694,25 @@
     </w:p>
     <w:p>
       <w:pPr>
-        <w:rPr>
-          <w:rFonts w:ascii="Times New Roman" w:eastAsia="Times New Roman" w:hAnsi="Times New Roman" w:cs="Times New Roman"/>
-        </w:rPr>
-      </w:pPr>
+        <w:spacing w:line="360" w:lineRule="auto"/>
+        <w:rPr>
+          <w:rFonts w:ascii="Times New Roman" w:eastAsia="Times New Roman" w:hAnsi="Times New Roman" w:cs="Times New Roman"/>
+        </w:rPr>
+      </w:pPr>
+    </w:p>
+    <w:p>
+      <w:pPr>
+        <w:pStyle w:val="Subttulo"/>
+        <w:rPr>
+          <w:lang w:val="en-GB"/>
+        </w:rPr>
+      </w:pPr>
+      <w:r>
+        <w:rPr>
+          <w:lang w:val="en-GB"/>
+        </w:rPr>
+        <w:t>Project URL</w:t>
+      </w:r>
     </w:p>
     <w:p>
       <w:pPr>
@@ -4508,265 +4720,296 @@
         <w:ind w:firstLine="570"/>
         <w:jc w:val="both"/>
         <w:rPr>
-          <w:rStyle w:val="tlid-translation"/>
-          <w:rFonts w:ascii="Times New Roman" w:hAnsi="Times New Roman" w:cs="Times New Roman"/>
-          <w:sz w:val="22"/>
-          <w:szCs w:val="22"/>
-          <w:lang w:val="en-GB"/>
-        </w:rPr>
-      </w:pPr>
+          <w:rFonts w:ascii="Times New Roman" w:eastAsia="Times New Roman" w:hAnsi="Times New Roman" w:cs="Times New Roman"/>
+          <w:sz w:val="22"/>
+          <w:szCs w:val="22"/>
+          <w:lang w:val="en-GB"/>
+        </w:rPr>
+      </w:pPr>
+      <w:hyperlink r:id="rId21" w:history="1">
+        <w:r>
+          <w:rPr>
+            <w:rStyle w:val="Hiperligao"/>
+            <w:rFonts w:ascii="Times New Roman" w:eastAsia="Times New Roman" w:hAnsi="Times New Roman" w:cs="Times New Roman"/>
+            <w:sz w:val="22"/>
+            <w:szCs w:val="22"/>
+            <w:lang w:val="en-GB"/>
+          </w:rPr>
+          <w:t>https://denisov93.github.io/tacticaldesign/</w:t>
+        </w:r>
+      </w:hyperlink>
     </w:p>
     <w:p>
       <w:pPr>
         <w:spacing w:line="360" w:lineRule="auto"/>
+        <w:ind w:firstLine="570"/>
         <w:jc w:val="both"/>
         <w:rPr>
-          <w:rFonts w:ascii="Arial" w:eastAsia="Arial" w:hAnsi="Arial" w:cs="Arial"/>
+          <w:rFonts w:ascii="Times New Roman" w:eastAsia="Times New Roman" w:hAnsi="Times New Roman" w:cs="Times New Roman"/>
+          <w:sz w:val="22"/>
+          <w:szCs w:val="22"/>
+          <w:lang w:val="en-GB"/>
+        </w:rPr>
+      </w:pPr>
+    </w:p>
+    <w:p>
+      <w:pPr>
+        <w:pStyle w:val="Subttulo"/>
+        <w:rPr>
+          <w:lang w:val="en-GB"/>
+        </w:rPr>
+      </w:pPr>
+      <w:r>
+        <w:rPr>
+          <w:lang w:val="en-GB"/>
+        </w:rPr>
+        <w:t>Incomplete parts</w:t>
+      </w:r>
+    </w:p>
+    <w:p>
+      <w:pPr>
+        <w:spacing w:line="360" w:lineRule="auto"/>
+        <w:ind w:firstLine="570"/>
+        <w:jc w:val="both"/>
+        <w:rPr>
+          <w:rFonts w:ascii="Times New Roman" w:hAnsi="Times New Roman" w:cs="Times New Roman"/>
+          <w:sz w:val="22"/>
+          <w:szCs w:val="22"/>
+          <w:lang w:val="en-GB"/>
+        </w:rPr>
+      </w:pPr>
+      <w:r>
+        <w:rPr>
+          <w:rFonts w:ascii="Times New Roman" w:eastAsia="Times New Roman" w:hAnsi="Times New Roman" w:cs="Times New Roman"/>
+          <w:sz w:val="22"/>
+          <w:szCs w:val="22"/>
+          <w:lang w:val="en-GB"/>
+        </w:rPr>
+        <w:t>M</w:t>
+      </w:r>
+      <w:r>
+        <w:rPr>
+          <w:rFonts w:ascii="Times New Roman" w:hAnsi="Times New Roman" w:cs="Times New Roman"/>
+          <w:sz w:val="22"/>
+          <w:szCs w:val="22"/>
+          <w:lang w:val="en-GB"/>
+        </w:rPr>
+        <w:t>ost of the p</w:t>
+      </w:r>
+      <w:r>
+        <w:rPr>
+          <w:rFonts w:ascii="Times New Roman" w:hAnsi="Times New Roman" w:cs="Times New Roman"/>
+          <w:sz w:val="22"/>
+          <w:szCs w:val="22"/>
+          <w:lang w:val="en-GB"/>
+        </w:rPr>
+        <w:t xml:space="preserve">rototype </w:t>
+      </w:r>
+      <w:r>
+        <w:rPr>
+          <w:rFonts w:ascii="Times New Roman" w:hAnsi="Times New Roman" w:cs="Times New Roman"/>
+          <w:sz w:val="22"/>
+          <w:szCs w:val="22"/>
+          <w:lang w:val="en-GB"/>
+        </w:rPr>
+        <w:t>work</w:t>
+      </w:r>
+      <w:r>
+        <w:rPr>
+          <w:rFonts w:ascii="Times New Roman" w:hAnsi="Times New Roman" w:cs="Times New Roman"/>
+          <w:sz w:val="22"/>
+          <w:szCs w:val="22"/>
+          <w:lang w:val="en-GB"/>
+        </w:rPr>
+        <w:t>s</w:t>
+      </w:r>
+      <w:r>
+        <w:rPr>
+          <w:rFonts w:ascii="Times New Roman" w:hAnsi="Times New Roman" w:cs="Times New Roman"/>
+          <w:sz w:val="22"/>
+          <w:szCs w:val="22"/>
+          <w:lang w:val="en-GB"/>
+        </w:rPr>
+        <w:t xml:space="preserve"> as intended </w:t>
+      </w:r>
+      <w:r>
+        <w:rPr>
+          <w:rFonts w:ascii="Times New Roman" w:hAnsi="Times New Roman" w:cs="Times New Roman"/>
+          <w:sz w:val="22"/>
+          <w:szCs w:val="22"/>
+          <w:lang w:val="en-GB"/>
+        </w:rPr>
+        <w:t xml:space="preserve">for </w:t>
+      </w:r>
+      <w:r>
+        <w:rPr>
+          <w:rFonts w:ascii="Times New Roman" w:hAnsi="Times New Roman" w:cs="Times New Roman"/>
+          <w:sz w:val="22"/>
+          <w:szCs w:val="22"/>
+          <w:lang w:val="en-GB"/>
+        </w:rPr>
+        <w:t xml:space="preserve">all scenarios, </w:t>
+      </w:r>
+      <w:r>
+        <w:rPr>
+          <w:rFonts w:ascii="Times New Roman" w:hAnsi="Times New Roman" w:cs="Times New Roman"/>
+          <w:sz w:val="22"/>
+          <w:szCs w:val="22"/>
+          <w:lang w:val="en-GB"/>
+        </w:rPr>
+        <w:t>but some features that are not described or needed in the scenarios (such as some buttons) are not completed implemented. T</w:t>
+      </w:r>
+      <w:r>
+        <w:rPr>
+          <w:rFonts w:ascii="Times New Roman" w:hAnsi="Times New Roman" w:cs="Times New Roman"/>
+          <w:sz w:val="22"/>
+          <w:szCs w:val="22"/>
+          <w:lang w:val="en-GB"/>
+        </w:rPr>
+        <w:t xml:space="preserve">here </w:t>
+      </w:r>
+      <w:r>
+        <w:rPr>
+          <w:rFonts w:ascii="Times New Roman" w:hAnsi="Times New Roman" w:cs="Times New Roman"/>
+          <w:sz w:val="22"/>
+          <w:szCs w:val="22"/>
+          <w:lang w:val="en-GB"/>
+        </w:rPr>
+        <w:t xml:space="preserve">may also be </w:t>
+      </w:r>
+      <w:r>
+        <w:rPr>
+          <w:rFonts w:ascii="Times New Roman" w:hAnsi="Times New Roman" w:cs="Times New Roman"/>
+          <w:sz w:val="22"/>
+          <w:szCs w:val="22"/>
+          <w:lang w:val="en-GB"/>
+        </w:rPr>
+        <w:t>some bugs</w:t>
+      </w:r>
+      <w:r>
+        <w:rPr>
+          <w:rFonts w:ascii="Times New Roman" w:hAnsi="Times New Roman" w:cs="Times New Roman"/>
+          <w:sz w:val="22"/>
+          <w:szCs w:val="22"/>
+          <w:lang w:val="en-GB"/>
+        </w:rPr>
+        <w:t xml:space="preserve"> escaped us.</w:t>
+      </w:r>
+    </w:p>
+    <w:p>
+      <w:pPr>
+        <w:spacing w:line="360" w:lineRule="auto"/>
+        <w:ind w:firstLine="570"/>
+        <w:jc w:val="both"/>
+        <w:rPr>
+          <w:rFonts w:ascii="Times New Roman" w:hAnsi="Times New Roman" w:cs="Times New Roman"/>
+          <w:sz w:val="22"/>
+          <w:szCs w:val="22"/>
+          <w:lang w:val="en-GB"/>
+        </w:rPr>
+      </w:pPr>
+    </w:p>
+    <w:p>
+      <w:pPr>
+        <w:pStyle w:val="Subttulo"/>
+        <w:rPr>
+          <w:lang w:val="en-GB"/>
+        </w:rPr>
+      </w:pPr>
+      <w:r>
+        <w:rPr>
+          <w:lang w:val="en-GB"/>
+        </w:rPr>
+        <w:t>Tools used</w:t>
+      </w:r>
+    </w:p>
+    <w:p>
+      <w:pPr>
+        <w:spacing w:line="360" w:lineRule="auto"/>
+        <w:ind w:firstLine="570"/>
+        <w:jc w:val="both"/>
+        <w:rPr>
+          <w:rFonts w:ascii="Times New Roman" w:hAnsi="Times New Roman" w:cs="Times New Roman"/>
+          <w:sz w:val="22"/>
+          <w:szCs w:val="22"/>
+          <w:lang w:val="en-GB"/>
+        </w:rPr>
+      </w:pPr>
+      <w:r>
+        <w:rPr>
+          <w:rFonts w:ascii="Times New Roman" w:hAnsi="Times New Roman" w:cs="Times New Roman"/>
+          <w:sz w:val="22"/>
+          <w:szCs w:val="22"/>
+          <w:lang w:val="en-GB"/>
+        </w:rPr>
+        <w:t>The W</w:t>
+      </w:r>
+      <w:r>
+        <w:rPr>
+          <w:rFonts w:ascii="Times New Roman" w:hAnsi="Times New Roman" w:cs="Times New Roman"/>
+          <w:sz w:val="22"/>
+          <w:szCs w:val="22"/>
+          <w:lang w:val="en-GB"/>
+        </w:rPr>
+        <w:t xml:space="preserve">eb Application </w:t>
+      </w:r>
+      <w:r>
+        <w:rPr>
+          <w:rFonts w:ascii="Times New Roman" w:hAnsi="Times New Roman" w:cs="Times New Roman"/>
+          <w:sz w:val="22"/>
+          <w:szCs w:val="22"/>
+          <w:lang w:val="en-GB"/>
+        </w:rPr>
+        <w:t>was made</w:t>
+      </w:r>
+      <w:r>
+        <w:rPr>
+          <w:rFonts w:ascii="Times New Roman" w:hAnsi="Times New Roman" w:cs="Times New Roman"/>
+          <w:sz w:val="22"/>
+          <w:szCs w:val="22"/>
+          <w:lang w:val="en-GB"/>
+        </w:rPr>
+        <w:t xml:space="preserve"> with </w:t>
+      </w:r>
+      <w:r>
+        <w:rPr>
+          <w:rFonts w:ascii="Times New Roman" w:hAnsi="Times New Roman" w:cs="Times New Roman"/>
+          <w:b/>
           <w:bCs/>
-        </w:rPr>
-      </w:pPr>
-      <w:r>
-        <w:rPr>
-          <w:rFonts w:ascii="Arial" w:eastAsia="Arial" w:hAnsi="Arial" w:cs="Arial"/>
+          <w:sz w:val="22"/>
+          <w:szCs w:val="22"/>
+          <w:lang w:val="en-GB"/>
+        </w:rPr>
+        <w:t>React</w:t>
+      </w:r>
+      <w:r>
+        <w:rPr>
+          <w:rFonts w:ascii="Times New Roman" w:hAnsi="Times New Roman" w:cs="Times New Roman"/>
+          <w:sz w:val="22"/>
+          <w:szCs w:val="22"/>
+          <w:lang w:val="en-GB"/>
+        </w:rPr>
+        <w:t xml:space="preserve"> and running on a </w:t>
+      </w:r>
+      <w:r>
+        <w:rPr>
+          <w:rFonts w:ascii="Times New Roman" w:hAnsi="Times New Roman" w:cs="Times New Roman"/>
+          <w:b/>
           <w:bCs/>
-        </w:rPr>
-        <w:t>URL:  https://denisov93.github.io/tacticaldesign/</w:t>
-      </w:r>
-    </w:p>
-    <w:p>
-      <w:pPr>
-        <w:spacing w:line="360" w:lineRule="auto"/>
-        <w:jc w:val="both"/>
-        <w:rPr>
-          <w:rFonts w:ascii="Times New Roman" w:hAnsi="Times New Roman" w:cs="Times New Roman"/>
-          <w:sz w:val="22"/>
-          <w:szCs w:val="22"/>
-          <w:lang w:val="en-GB"/>
-        </w:rPr>
-      </w:pPr>
-    </w:p>
-    <w:p>
-      <w:pPr>
-        <w:spacing w:line="360" w:lineRule="auto"/>
-        <w:jc w:val="both"/>
-        <w:rPr>
-          <w:rFonts w:ascii="Times New Roman" w:hAnsi="Times New Roman" w:cs="Times New Roman"/>
-          <w:color w:val="943634" w:themeColor="accent2" w:themeShade="BF"/>
-          <w:sz w:val="22"/>
-          <w:szCs w:val="22"/>
-          <w:lang w:val="en-GB"/>
-        </w:rPr>
-      </w:pPr>
-      <w:r>
-        <w:rPr>
-          <w:rFonts w:ascii="Times New Roman" w:hAnsi="Times New Roman" w:cs="Times New Roman"/>
-          <w:color w:val="943634" w:themeColor="accent2" w:themeShade="BF"/>
-          <w:sz w:val="22"/>
-          <w:szCs w:val="22"/>
-          <w:lang w:val="en-GB"/>
-        </w:rPr>
-        <w:t xml:space="preserve">So evaluators have access to your project history, which will help them to understand your application. </w:t>
-      </w:r>
-    </w:p>
-    <w:p>
-      <w:pPr>
-        <w:spacing w:line="360" w:lineRule="auto"/>
-        <w:jc w:val="both"/>
-        <w:rPr>
-          <w:rFonts w:ascii="Times New Roman" w:hAnsi="Times New Roman" w:cs="Times New Roman"/>
-          <w:color w:val="943634" w:themeColor="accent2" w:themeShade="BF"/>
-          <w:sz w:val="22"/>
-          <w:szCs w:val="22"/>
-          <w:lang w:val="en-GB"/>
-        </w:rPr>
-      </w:pPr>
-      <w:r>
-        <w:rPr>
-          <w:rFonts w:ascii="Times New Roman" w:hAnsi="Times New Roman" w:cs="Times New Roman"/>
-          <w:color w:val="943634" w:themeColor="accent2" w:themeShade="BF"/>
-          <w:sz w:val="22"/>
-          <w:szCs w:val="22"/>
-          <w:lang w:val="en-GB"/>
-        </w:rPr>
-        <w:t xml:space="preserve">• Also describe which parts of your prototype are incomplete, so evaluators know what is supposed to work and what is not. </w:t>
-      </w:r>
-    </w:p>
-    <w:p>
-      <w:pPr>
-        <w:spacing w:line="360" w:lineRule="auto"/>
-        <w:jc w:val="both"/>
-        <w:rPr>
-          <w:rFonts w:ascii="Times New Roman" w:hAnsi="Times New Roman" w:cs="Times New Roman"/>
-          <w:color w:val="943634" w:themeColor="accent2" w:themeShade="BF"/>
-          <w:sz w:val="22"/>
-          <w:szCs w:val="22"/>
-          <w:lang w:val="en-GB"/>
-        </w:rPr>
-      </w:pPr>
-      <w:r>
-        <w:rPr>
-          <w:rFonts w:ascii="Times New Roman" w:hAnsi="Times New Roman" w:cs="Times New Roman"/>
-          <w:color w:val="943634" w:themeColor="accent2" w:themeShade="BF"/>
-          <w:sz w:val="22"/>
-          <w:szCs w:val="22"/>
-          <w:lang w:val="en-GB"/>
-        </w:rPr>
-        <w:t>• …don’t forget to describe your application and to identify the tools you used to develop it.</w:t>
-      </w:r>
-    </w:p>
-    <w:p>
-      <w:pPr>
-        <w:spacing w:line="360" w:lineRule="auto"/>
-        <w:jc w:val="both"/>
-        <w:rPr>
-          <w:rFonts w:ascii="Times New Roman" w:hAnsi="Times New Roman" w:cs="Times New Roman"/>
-          <w:sz w:val="22"/>
-          <w:szCs w:val="22"/>
-          <w:lang w:val="en-GB"/>
-        </w:rPr>
-      </w:pPr>
-    </w:p>
-    <w:p>
-      <w:pPr>
-        <w:spacing w:line="360" w:lineRule="auto"/>
-        <w:jc w:val="both"/>
-        <w:rPr>
-          <w:rFonts w:ascii="Times New Roman" w:hAnsi="Times New Roman" w:cs="Times New Roman"/>
-          <w:sz w:val="22"/>
-          <w:szCs w:val="22"/>
-          <w:lang w:val="en-GB"/>
-        </w:rPr>
-      </w:pPr>
-      <w:r>
-        <w:rPr>
-          <w:rFonts w:ascii="Times New Roman" w:hAnsi="Times New Roman" w:cs="Times New Roman"/>
-          <w:sz w:val="22"/>
-          <w:szCs w:val="22"/>
-          <w:lang w:val="en-GB"/>
-        </w:rPr>
-        <w:t xml:space="preserve">Incomplete parts: </w:t>
-      </w:r>
-    </w:p>
-    <w:p>
-      <w:pPr>
-        <w:spacing w:line="360" w:lineRule="auto"/>
-        <w:jc w:val="both"/>
-        <w:rPr>
-          <w:rFonts w:ascii="Times New Roman" w:hAnsi="Times New Roman" w:cs="Times New Roman"/>
-          <w:sz w:val="22"/>
-          <w:szCs w:val="22"/>
-          <w:lang w:val="en-GB"/>
-        </w:rPr>
-      </w:pPr>
-      <w:r>
-        <w:rPr>
-          <w:rFonts w:ascii="Times New Roman" w:hAnsi="Times New Roman" w:cs="Times New Roman"/>
-          <w:sz w:val="22"/>
-          <w:szCs w:val="22"/>
-          <w:lang w:val="en-GB"/>
-        </w:rPr>
-        <w:t>Most of the project work as intended on all scenarios, there are some bugs…</w:t>
-      </w:r>
-    </w:p>
-    <w:p>
-      <w:pPr>
-        <w:spacing w:line="360" w:lineRule="auto"/>
-        <w:jc w:val="both"/>
-        <w:rPr>
-          <w:rFonts w:ascii="Times New Roman" w:hAnsi="Times New Roman" w:cs="Times New Roman"/>
-          <w:sz w:val="22"/>
-          <w:szCs w:val="22"/>
-          <w:lang w:val="en-GB"/>
-        </w:rPr>
-      </w:pPr>
-    </w:p>
-    <w:p>
-      <w:pPr>
-        <w:spacing w:line="360" w:lineRule="auto"/>
-        <w:jc w:val="both"/>
-        <w:rPr>
-          <w:rFonts w:ascii="Times New Roman" w:hAnsi="Times New Roman" w:cs="Times New Roman"/>
-          <w:sz w:val="22"/>
-          <w:szCs w:val="22"/>
-          <w:lang w:val="en-GB"/>
-        </w:rPr>
-      </w:pPr>
-    </w:p>
-    <w:p>
-      <w:pPr>
-        <w:rPr>
-          <w:rFonts w:ascii="Times New Roman" w:hAnsi="Times New Roman" w:cs="Times New Roman"/>
-          <w:sz w:val="22"/>
-          <w:szCs w:val="22"/>
-          <w:lang w:val="en-GB"/>
-        </w:rPr>
-      </w:pPr>
-      <w:r>
-        <w:rPr>
-          <w:rFonts w:ascii="Times New Roman" w:hAnsi="Times New Roman" w:cs="Times New Roman"/>
-          <w:sz w:val="22"/>
-          <w:szCs w:val="22"/>
-          <w:lang w:val="en-GB"/>
-        </w:rPr>
-        <w:t>Tools</w:t>
-      </w:r>
-      <w:r>
-        <w:rPr>
-          <w:rFonts w:ascii="Times New Roman" w:hAnsi="Times New Roman" w:cs="Times New Roman"/>
-          <w:sz w:val="22"/>
-          <w:szCs w:val="22"/>
-          <w:lang w:val="en-GB"/>
-        </w:rPr>
-        <w:t xml:space="preserve"> used</w:t>
-      </w:r>
-      <w:r>
-        <w:rPr>
-          <w:rFonts w:ascii="Times New Roman" w:hAnsi="Times New Roman" w:cs="Times New Roman"/>
-          <w:sz w:val="22"/>
-          <w:szCs w:val="22"/>
-          <w:lang w:val="en-GB"/>
-        </w:rPr>
-        <w:t>:</w:t>
-      </w:r>
-    </w:p>
-    <w:p>
-      <w:pPr>
-        <w:ind w:firstLine="720"/>
-        <w:jc w:val="both"/>
-        <w:rPr>
-          <w:rFonts w:ascii="Times New Roman" w:hAnsi="Times New Roman" w:cs="Times New Roman"/>
-          <w:sz w:val="22"/>
-          <w:szCs w:val="22"/>
-          <w:lang w:val="en-GB"/>
-        </w:rPr>
-      </w:pPr>
-      <w:r>
-        <w:rPr>
-          <w:rFonts w:ascii="Times New Roman" w:hAnsi="Times New Roman" w:cs="Times New Roman"/>
-          <w:sz w:val="22"/>
-          <w:szCs w:val="22"/>
-          <w:lang w:val="en-GB"/>
-        </w:rPr>
-        <w:lastRenderedPageBreak/>
-        <w:t xml:space="preserve">Web Application </w:t>
-      </w:r>
-      <w:r>
-        <w:rPr>
-          <w:rFonts w:ascii="Times New Roman" w:hAnsi="Times New Roman" w:cs="Times New Roman"/>
-          <w:sz w:val="22"/>
-          <w:szCs w:val="22"/>
-          <w:lang w:val="en-GB"/>
-        </w:rPr>
-        <w:t>was made</w:t>
-      </w:r>
-      <w:r>
-        <w:rPr>
-          <w:rFonts w:ascii="Times New Roman" w:hAnsi="Times New Roman" w:cs="Times New Roman"/>
-          <w:sz w:val="22"/>
-          <w:szCs w:val="22"/>
-          <w:lang w:val="en-GB"/>
-        </w:rPr>
-        <w:t xml:space="preserve"> with </w:t>
+          <w:sz w:val="22"/>
+          <w:szCs w:val="22"/>
+          <w:lang w:val="en-GB"/>
+        </w:rPr>
+        <w:t>Node.js server</w:t>
+      </w:r>
+      <w:r>
+        <w:rPr>
+          <w:rFonts w:ascii="Times New Roman" w:hAnsi="Times New Roman" w:cs="Times New Roman"/>
+          <w:sz w:val="22"/>
+          <w:szCs w:val="22"/>
+          <w:lang w:val="en-GB"/>
+        </w:rPr>
+        <w:t xml:space="preserve">, we used a </w:t>
       </w:r>
       <w:r>
         <w:rPr>
@@ -4777,16 +5020,7 @@
           <w:szCs w:val="22"/>
           <w:lang w:val="en-GB"/>
         </w:rPr>
-        <w:t>React</w:t>
-      </w:r>
-      <w:r>
-        <w:rPr>
-          <w:rFonts w:ascii="Times New Roman" w:hAnsi="Times New Roman" w:cs="Times New Roman"/>
-          <w:sz w:val="22"/>
-          <w:szCs w:val="22"/>
-          <w:lang w:val="en-GB"/>
-        </w:rPr>
-        <w:t xml:space="preserve"> and running on a </w:t>
+        <w:t xml:space="preserve">React </w:t>
       </w:r>
       <w:r>
         <w:rPr>
@@ -4797,16 +5031,7 @@
           <w:szCs w:val="22"/>
           <w:lang w:val="en-GB"/>
         </w:rPr>
-        <w:t>Node.js server</w:t>
-      </w:r>
-      <w:r>
-        <w:rPr>
-          <w:rFonts w:ascii="Times New Roman" w:hAnsi="Times New Roman" w:cs="Times New Roman"/>
-          <w:sz w:val="22"/>
-          <w:szCs w:val="22"/>
-          <w:lang w:val="en-GB"/>
-        </w:rPr>
-        <w:t xml:space="preserve">, we used a </w:t>
+        <w:t>Template (</w:t>
       </w:r>
       <w:r>
         <w:rPr>
@@ -4817,7 +5042,7 @@
           <w:szCs w:val="22"/>
           <w:lang w:val="en-GB"/>
         </w:rPr>
-        <w:t xml:space="preserve">React </w:t>
+        <w:t>A</w:t>
       </w:r>
       <w:r>
         <w:rPr>
@@ -4828,7 +5053,7 @@
           <w:szCs w:val="22"/>
           <w:lang w:val="en-GB"/>
         </w:rPr>
-        <w:t>Template (</w:t>
+        <w:t xml:space="preserve">rgon </w:t>
       </w:r>
       <w:r>
         <w:rPr>
@@ -4839,7 +5064,7 @@
           <w:szCs w:val="22"/>
           <w:lang w:val="en-GB"/>
         </w:rPr>
-        <w:t>A</w:t>
+        <w:t>D</w:t>
       </w:r>
       <w:r>
         <w:rPr>
@@ -4850,7 +5075,61 @@
           <w:szCs w:val="22"/>
           <w:lang w:val="en-GB"/>
         </w:rPr>
-        <w:t xml:space="preserve">rgon </w:t>
+        <w:t>esign)</w:t>
+      </w:r>
+      <w:r>
+        <w:rPr>
+          <w:rFonts w:ascii="Times New Roman" w:hAnsi="Times New Roman" w:cs="Times New Roman"/>
+          <w:sz w:val="22"/>
+          <w:szCs w:val="22"/>
+          <w:lang w:val="en-GB"/>
+        </w:rPr>
+        <w:t xml:space="preserve"> as a base to start developing the functionalities of the </w:t>
+      </w:r>
+      <w:r>
+        <w:rPr>
+          <w:rFonts w:ascii="Times New Roman" w:hAnsi="Times New Roman" w:cs="Times New Roman"/>
+          <w:sz w:val="22"/>
+          <w:szCs w:val="22"/>
+          <w:lang w:val="en-GB"/>
+        </w:rPr>
+        <w:t xml:space="preserve">paper </w:t>
+      </w:r>
+      <w:r>
+        <w:rPr>
+          <w:rFonts w:ascii="Times New Roman" w:hAnsi="Times New Roman" w:cs="Times New Roman"/>
+          <w:sz w:val="22"/>
+          <w:szCs w:val="22"/>
+          <w:lang w:val="en-GB"/>
+        </w:rPr>
+        <w:t>prototype we designed</w:t>
+      </w:r>
+      <w:r>
+        <w:rPr>
+          <w:rFonts w:ascii="Times New Roman" w:hAnsi="Times New Roman" w:cs="Times New Roman"/>
+          <w:sz w:val="22"/>
+          <w:szCs w:val="22"/>
+          <w:lang w:val="en-GB"/>
+        </w:rPr>
+        <w:t xml:space="preserve"> in an earlier phase</w:t>
+      </w:r>
+      <w:r>
+        <w:rPr>
+          <w:rFonts w:ascii="Times New Roman" w:hAnsi="Times New Roman" w:cs="Times New Roman"/>
+          <w:sz w:val="22"/>
+          <w:szCs w:val="22"/>
+          <w:lang w:val="en-GB"/>
+        </w:rPr>
+        <w:t>. W</w:t>
+      </w:r>
+      <w:r>
+        <w:rPr>
+          <w:rFonts w:ascii="Times New Roman" w:hAnsi="Times New Roman" w:cs="Times New Roman"/>
+          <w:sz w:val="22"/>
+          <w:szCs w:val="22"/>
+          <w:lang w:val="en-GB"/>
+        </w:rPr>
+        <w:t xml:space="preserve">e added extra Libraries such as </w:t>
       </w:r>
       <w:r>
         <w:rPr>
@@ -4861,7 +5140,7 @@
           <w:szCs w:val="22"/>
           <w:lang w:val="en-GB"/>
         </w:rPr>
-        <w:t>D</w:t>
+        <w:t>Font</w:t>
       </w:r>
       <w:r>
         <w:rPr>
@@ -4872,52 +5151,7 @@
           <w:szCs w:val="22"/>
           <w:lang w:val="en-GB"/>
         </w:rPr>
-        <w:t>esign)</w:t>
-      </w:r>
-      <w:r>
-        <w:rPr>
-          <w:rFonts w:ascii="Times New Roman" w:hAnsi="Times New Roman" w:cs="Times New Roman"/>
-          <w:sz w:val="22"/>
-          <w:szCs w:val="22"/>
-          <w:lang w:val="en-GB"/>
-        </w:rPr>
-        <w:t xml:space="preserve"> as a base to start developing the functionalities of the </w:t>
-      </w:r>
-      <w:r>
-        <w:rPr>
-          <w:rFonts w:ascii="Times New Roman" w:hAnsi="Times New Roman" w:cs="Times New Roman"/>
-          <w:sz w:val="22"/>
-          <w:szCs w:val="22"/>
-          <w:lang w:val="en-GB"/>
-        </w:rPr>
-        <w:t xml:space="preserve">paper </w:t>
-      </w:r>
-      <w:r>
-        <w:rPr>
-          <w:rFonts w:ascii="Times New Roman" w:hAnsi="Times New Roman" w:cs="Times New Roman"/>
-          <w:sz w:val="22"/>
-          <w:szCs w:val="22"/>
-          <w:lang w:val="en-GB"/>
-        </w:rPr>
-        <w:t>prototype we designed</w:t>
-      </w:r>
-      <w:r>
-        <w:rPr>
-          <w:rFonts w:ascii="Times New Roman" w:hAnsi="Times New Roman" w:cs="Times New Roman"/>
-          <w:sz w:val="22"/>
-          <w:szCs w:val="22"/>
-          <w:lang w:val="en-GB"/>
-        </w:rPr>
-        <w:t xml:space="preserve"> in an earlier phase</w:t>
-      </w:r>
-      <w:r>
-        <w:rPr>
-          <w:rFonts w:ascii="Times New Roman" w:hAnsi="Times New Roman" w:cs="Times New Roman"/>
-          <w:sz w:val="22"/>
-          <w:szCs w:val="22"/>
-          <w:lang w:val="en-GB"/>
-        </w:rPr>
-        <w:t xml:space="preserve">, we added extra Libraries that provided icons such as </w:t>
+        <w:t xml:space="preserve"> </w:t>
       </w:r>
       <w:r>
         <w:rPr>
@@ -4928,7 +5162,43 @@
           <w:szCs w:val="22"/>
           <w:lang w:val="en-GB"/>
         </w:rPr>
-        <w:t>FontAwesome</w:t>
+        <w:t>Awesome</w:t>
+      </w:r>
+      <w:r>
+        <w:rPr>
+          <w:rFonts w:ascii="Times New Roman" w:hAnsi="Times New Roman" w:cs="Times New Roman"/>
+          <w:sz w:val="22"/>
+          <w:szCs w:val="22"/>
+          <w:lang w:val="en-GB"/>
+        </w:rPr>
+        <w:t xml:space="preserve"> </w:t>
+      </w:r>
+      <w:r>
+        <w:rPr>
+          <w:rFonts w:ascii="Times New Roman" w:hAnsi="Times New Roman" w:cs="Times New Roman"/>
+          <w:sz w:val="22"/>
+          <w:szCs w:val="22"/>
+          <w:lang w:val="en-GB"/>
+        </w:rPr>
+        <w:t>that provide</w:t>
+      </w:r>
+      <w:r>
+        <w:rPr>
+          <w:rFonts w:ascii="Times New Roman" w:hAnsi="Times New Roman" w:cs="Times New Roman"/>
+          <w:sz w:val="22"/>
+          <w:szCs w:val="22"/>
+          <w:lang w:val="en-GB"/>
+        </w:rPr>
+        <w:t>s</w:t>
+      </w:r>
+      <w:r>
+        <w:rPr>
+          <w:rFonts w:ascii="Times New Roman" w:hAnsi="Times New Roman" w:cs="Times New Roman"/>
+          <w:sz w:val="22"/>
+          <w:szCs w:val="22"/>
+          <w:lang w:val="en-GB"/>
+        </w:rPr>
+        <w:t xml:space="preserve"> icons</w:t>
       </w:r>
       <w:r>
         <w:rPr>
@@ -4997,7 +5267,27 @@
           <w:szCs w:val="22"/>
           <w:lang w:val="en-GB"/>
         </w:rPr>
-        <w:t xml:space="preserve"> where the Mask Editor was built upon (similar to HTML5 canvas)</w:t>
+        <w:t xml:space="preserve"> where the Mask Editor was built upon (</w:t>
+      </w:r>
+      <w:proofErr w:type="gramStart"/>
+      <w:r>
+        <w:rPr>
+          <w:rFonts w:ascii="Times New Roman" w:hAnsi="Times New Roman" w:cs="Times New Roman"/>
+          <w:sz w:val="22"/>
+          <w:szCs w:val="22"/>
+          <w:lang w:val="en-GB"/>
+        </w:rPr>
+        <w:t>similar to</w:t>
+      </w:r>
+      <w:proofErr w:type="gramEnd"/>
+      <w:r>
+        <w:rPr>
+          <w:rFonts w:ascii="Times New Roman" w:hAnsi="Times New Roman" w:cs="Times New Roman"/>
+          <w:sz w:val="22"/>
+          <w:szCs w:val="22"/>
+          <w:lang w:val="en-GB"/>
+        </w:rPr>
+        <w:t xml:space="preserve"> HTML5 canvas)</w:t>
       </w:r>
       <w:r>
         <w:rPr>
@@ -5048,182 +5338,35 @@
         </w:rPr>
         <w:t xml:space="preserve"> for the actual development.</w:t>
       </w:r>
-    </w:p>
-    <w:p>
-      <w:pPr>
-        <w:rPr>
-          <w:rFonts w:ascii="Times New Roman" w:hAnsi="Times New Roman" w:cs="Times New Roman"/>
-          <w:sz w:val="22"/>
-          <w:szCs w:val="22"/>
-          <w:lang w:val="en-GB"/>
-        </w:rPr>
-      </w:pPr>
-    </w:p>
-    <w:p>
-      <w:pPr>
-        <w:rPr>
-          <w:rFonts w:ascii="Times New Roman" w:hAnsi="Times New Roman" w:cs="Times New Roman"/>
-          <w:sz w:val="22"/>
-          <w:szCs w:val="22"/>
-          <w:lang w:val="en-GB"/>
-        </w:rPr>
-      </w:pPr>
-    </w:p>
-    <w:p>
-      <w:pPr>
-        <w:rPr>
-          <w:rFonts w:ascii="Times New Roman" w:hAnsi="Times New Roman" w:cs="Times New Roman"/>
-          <w:sz w:val="22"/>
-          <w:szCs w:val="22"/>
-          <w:lang w:val="en-GB"/>
-        </w:rPr>
-      </w:pPr>
-    </w:p>
-    <w:p>
-      <w:pPr>
-        <w:rPr>
-          <w:rFonts w:ascii="Times New Roman" w:hAnsi="Times New Roman" w:cs="Times New Roman"/>
-          <w:sz w:val="22"/>
-          <w:szCs w:val="22"/>
-          <w:lang w:val="en-GB"/>
-        </w:rPr>
-      </w:pPr>
-    </w:p>
-    <w:p>
-      <w:pPr>
-        <w:rPr>
-          <w:rFonts w:ascii="Times New Roman" w:hAnsi="Times New Roman" w:cs="Times New Roman"/>
-          <w:sz w:val="22"/>
-          <w:szCs w:val="22"/>
-          <w:lang w:val="en-GB"/>
-        </w:rPr>
-      </w:pPr>
-    </w:p>
-    <w:p>
-      <w:pPr>
-        <w:rPr>
-          <w:rFonts w:ascii="Times New Roman" w:hAnsi="Times New Roman" w:cs="Times New Roman"/>
-          <w:sz w:val="22"/>
-          <w:szCs w:val="22"/>
-          <w:lang w:val="en-GB"/>
-        </w:rPr>
-      </w:pPr>
-    </w:p>
-    <w:p>
-      <w:pPr>
-        <w:rPr>
-          <w:rFonts w:ascii="Times New Roman" w:hAnsi="Times New Roman" w:cs="Times New Roman"/>
-          <w:sz w:val="22"/>
-          <w:szCs w:val="22"/>
-          <w:lang w:val="en-GB"/>
-        </w:rPr>
-      </w:pPr>
-    </w:p>
-    <w:p>
-      <w:pPr>
-        <w:rPr>
-          <w:rFonts w:ascii="Times New Roman" w:hAnsi="Times New Roman" w:cs="Times New Roman"/>
-          <w:sz w:val="22"/>
-          <w:szCs w:val="22"/>
-          <w:lang w:val="en-GB"/>
-        </w:rPr>
-      </w:pPr>
-    </w:p>
-    <w:p>
-      <w:pPr>
-        <w:rPr>
-          <w:rFonts w:ascii="Times New Roman" w:hAnsi="Times New Roman" w:cs="Times New Roman"/>
-          <w:sz w:val="22"/>
-          <w:szCs w:val="22"/>
-          <w:lang w:val="en-GB"/>
-        </w:rPr>
-      </w:pPr>
-    </w:p>
-    <w:p>
-      <w:pPr>
-        <w:rPr>
-          <w:rFonts w:ascii="Times New Roman" w:hAnsi="Times New Roman" w:cs="Times New Roman"/>
-          <w:sz w:val="22"/>
-          <w:szCs w:val="22"/>
-          <w:lang w:val="en-GB"/>
-        </w:rPr>
-      </w:pPr>
-    </w:p>
-    <w:p>
-      <w:pPr>
-        <w:rPr>
-          <w:rFonts w:ascii="Times New Roman" w:hAnsi="Times New Roman" w:cs="Times New Roman"/>
-          <w:sz w:val="22"/>
-          <w:szCs w:val="22"/>
-          <w:lang w:val="en-GB"/>
-        </w:rPr>
-      </w:pPr>
-    </w:p>
-    <w:p>
-      <w:pPr>
-        <w:rPr>
-          <w:rFonts w:ascii="Times New Roman" w:hAnsi="Times New Roman" w:cs="Times New Roman"/>
-          <w:sz w:val="22"/>
-          <w:szCs w:val="22"/>
-          <w:lang w:val="en-GB"/>
-        </w:rPr>
-      </w:pPr>
-    </w:p>
-    <w:p>
-      <w:pPr>
-        <w:rPr>
-          <w:rFonts w:ascii="Arial" w:eastAsia="Arial" w:hAnsi="Arial" w:cs="Arial"/>
-          <w:b/>
-          <w:sz w:val="30"/>
-          <w:szCs w:val="30"/>
-          <w:lang w:val="en-GB"/>
-        </w:rPr>
-      </w:pPr>
-    </w:p>
-    <w:p>
-      <w:pPr>
-        <w:rPr>
-          <w:rFonts w:ascii="Arial" w:eastAsia="Arial" w:hAnsi="Arial" w:cs="Arial"/>
-          <w:b/>
-          <w:sz w:val="30"/>
-          <w:szCs w:val="30"/>
-          <w:lang w:val="en-GB"/>
-        </w:rPr>
-      </w:pPr>
-    </w:p>
-    <w:p>
-      <w:r>
-        <w:rPr>
-          <w:rFonts w:ascii="Arial" w:eastAsia="Arial" w:hAnsi="Arial" w:cs="Arial"/>
-          <w:b/>
-          <w:sz w:val="30"/>
-          <w:szCs w:val="30"/>
-        </w:rPr>
-        <w:t>Observation</w:t>
-      </w:r>
-      <w:r>
-        <w:pict w14:anchorId="1F09F219">
-          <v:rect id="_x0000_i1030" style="width:0;height:1.5pt" o:hralign="center" o:hrstd="t" o:hr="t" fillcolor="#a0a0a0" stroked="f"/>
-        </w:pict>
-      </w:r>
-    </w:p>
-    <w:p>
-      <w:pPr>
-        <w:rPr>
-          <w:rFonts w:ascii="Times New Roman" w:eastAsia="Times New Roman" w:hAnsi="Times New Roman" w:cs="Times New Roman"/>
-          <w:sz w:val="40"/>
-          <w:szCs w:val="40"/>
-        </w:rPr>
-      </w:pPr>
-    </w:p>
-    <w:p>
-      <w:pPr>
-        <w:rPr>
-          <w:rFonts w:ascii="Times New Roman" w:eastAsia="Times New Roman" w:hAnsi="Times New Roman" w:cs="Times New Roman"/>
-          <w:sz w:val="40"/>
-          <w:szCs w:val="40"/>
-        </w:rPr>
-      </w:pPr>
+      <w:r>
+        <w:rPr>
+          <w:rFonts w:ascii="Times New Roman" w:hAnsi="Times New Roman" w:cs="Times New Roman"/>
+          <w:sz w:val="22"/>
+          <w:szCs w:val="22"/>
+          <w:lang w:val="en-GB"/>
+        </w:rPr>
+        <w:t xml:space="preserve"> To publish the Web Application, we deployed the project to </w:t>
+      </w:r>
+      <w:r>
+        <w:rPr>
+          <w:rFonts w:ascii="Times New Roman" w:hAnsi="Times New Roman" w:cs="Times New Roman"/>
+          <w:b/>
+          <w:bCs/>
+          <w:sz w:val="22"/>
+          <w:szCs w:val="22"/>
+          <w:lang w:val="en-GB"/>
+        </w:rPr>
+        <w:t>GitHub Pages</w:t>
+      </w:r>
+      <w:r>
+        <w:rPr>
+          <w:rFonts w:ascii="Times New Roman" w:hAnsi="Times New Roman" w:cs="Times New Roman"/>
+          <w:sz w:val="22"/>
+          <w:szCs w:val="22"/>
+          <w:lang w:val="en-GB"/>
+        </w:rPr>
+        <w:t>.</w:t>
+      </w:r>
     </w:p>
     <w:sectPr>
       <w:pgSz w:w="11900" w:h="16840"/>

</xml_diff>